<commit_message>
Added length to rsa_buffer* functions, working on message container
</commit_message>
<xml_diff>
--- a/docs/protocol_definition_hr.docx
+++ b/docs/protocol_definition_hr.docx
@@ -955,39 +955,7 @@
           <w:sz w:val="22"/>
           <w:szCs w:val="22"/>
         </w:rPr>
-        <w:t xml:space="preserve">ENCRYPTION PUB KEY javni je ključ tipa RSA </w:t>
-      </w:r>
-      <w:r>
-        <w:rPr>
-          <w:rFonts w:ascii="FreeMono" w:hAnsi="FreeMono"/>
-          <w:sz w:val="22"/>
-          <w:szCs w:val="22"/>
-        </w:rPr>
-        <w:t>2048</w:t>
-      </w:r>
-      <w:r>
-        <w:rPr>
-          <w:rFonts w:ascii="FreeMono" w:hAnsi="FreeMono"/>
-          <w:sz w:val="22"/>
-          <w:szCs w:val="22"/>
-        </w:rPr>
-        <w:t xml:space="preserve"> bita. Također ga pohranjuje primatelj, koristi ga kako bi enkriptirao sadržaj poruke koji šalje. Odnosno kako bi enkriptirao simetrični ključ koji se koristio za enkriptiranje poruke. Ključ je enkodiran u DER obliku, i kao takav javni ključ je dug </w:t>
-      </w:r>
-      <w:r>
-        <w:rPr>
-          <w:rFonts w:ascii="FreeMono" w:hAnsi="FreeMono"/>
-          <w:sz w:val="22"/>
-          <w:szCs w:val="22"/>
-        </w:rPr>
-        <w:t>270</w:t>
-      </w:r>
-      <w:r>
-        <w:rPr>
-          <w:rFonts w:ascii="FreeMono" w:hAnsi="FreeMono"/>
-          <w:sz w:val="22"/>
-          <w:szCs w:val="22"/>
-        </w:rPr>
-        <w:t xml:space="preserve"> bajta (testirano).</w:t>
+        <w:t>ENCRYPTION PUB KEY javni je ključ tipa RSA 2048 bita. Također ga pohranjuje primatelj, koristi ga kako bi enkriptirao sadržaj poruke koji šalje. Odnosno kako bi enkriptirao simetrični ključ koji se koristio za enkriptiranje poruke. Ključ je enkodiran u DER obliku, i kao takav javni ključ je dug 270 bajta (testirano).</w:t>
       </w:r>
     </w:p>
     <w:p>
@@ -1883,7 +1851,23 @@
           <w:sz w:val="22"/>
           <w:szCs w:val="22"/>
         </w:rPr>
-        <w:t>SENDER SIGNING KEY javni ključ tipa ED25519 koji nam je dostavljen prilikom zahtjeva za prijateljstvo.</w:t>
+        <w:t xml:space="preserve">SENDER SIGNING KEY javni ključ tipa ED25519 koji </w:t>
+      </w:r>
+      <w:r>
+        <w:rPr>
+          <w:rFonts w:ascii="FreeMono" w:hAnsi="FreeMono"/>
+          <w:sz w:val="22"/>
+          <w:szCs w:val="22"/>
+        </w:rPr>
+        <w:t>smo dostavili</w:t>
+      </w:r>
+      <w:r>
+        <w:rPr>
+          <w:rFonts w:ascii="FreeMono" w:hAnsi="FreeMono"/>
+          <w:sz w:val="22"/>
+          <w:szCs w:val="22"/>
+        </w:rPr>
+        <w:t xml:space="preserve"> prilikom zahtjeva za prijateljstvo.</w:t>
       </w:r>
     </w:p>
     <w:p>
@@ -5274,7 +5258,7 @@
     <w:pPr>
       <w:widowControl/>
       <w:suppressAutoHyphens w:val="true"/>
-      <w:overflowPunct w:val="true"/>
+      <w:overflowPunct w:val="false"/>
       <w:bidi w:val="0"/>
       <w:spacing w:before="0" w:after="0"/>
       <w:jc w:val="left"/>

</xml_diff>

<commit_message>
Started working on Message List message type
</commit_message>
<xml_diff>
--- a/docs/protocol_definition_hr.docx
+++ b/docs/protocol_definition_hr.docx
@@ -20,57 +20,8 @@
           <w:sz w:val="22"/>
           <w:szCs w:val="22"/>
         </w:rPr>
-        <w:t>DEEP MESSENGER PROTOKOL 1 ALPHA4</w:t>
-      </w:r>
-    </w:p>
-    <w:p>
-      <w:pPr>
-        <w:pStyle w:val="Normal"/>
-        <w:bidi w:val="0"/>
-        <w:jc w:val="left"/>
-        <w:rPr>
-          <w:rFonts w:ascii="FreeMono" w:hAnsi="FreeMono"/>
-          <w:sz w:val="22"/>
-          <w:szCs w:val="22"/>
-        </w:rPr>
-      </w:pPr>
-      <w:r>
-        <w:rPr>
-          <w:rFonts w:ascii="FreeMono" w:hAnsi="FreeMono"/>
-          <w:sz w:val="22"/>
-          <w:szCs w:val="22"/>
-        </w:rPr>
-      </w:r>
-    </w:p>
-    <w:p>
-      <w:pPr>
-        <w:pStyle w:val="Normal"/>
-        <w:bidi w:val="0"/>
-        <w:jc w:val="left"/>
-        <w:rPr>
-          <w:rFonts w:ascii="FreeMono" w:hAnsi="FreeMono"/>
-          <w:sz w:val="22"/>
-          <w:szCs w:val="22"/>
-        </w:rPr>
-      </w:pPr>
-      <w:r>
-        <w:rPr>
-          <w:rFonts w:ascii="FreeMono" w:hAnsi="FreeMono"/>
-          <w:sz w:val="22"/>
-          <w:szCs w:val="22"/>
-        </w:rPr>
-      </w:r>
-    </w:p>
-    <w:p>
-      <w:pPr>
-        <w:pStyle w:val="Normal"/>
-        <w:bidi w:val="0"/>
-        <w:jc w:val="left"/>
-        <w:rPr>
-          <w:sz w:val="22"/>
-          <w:szCs w:val="22"/>
-        </w:rPr>
-      </w:pPr>
+        <w:t>DEEP MESSENGER PROTOKOL 1 ALPHA</w:t>
+      </w:r>
       <w:r>
         <w:rPr>
           <w:rFonts w:ascii="FreeMono" w:hAnsi="FreeMono"/>
@@ -79,313 +30,372 @@
           <w:sz w:val="22"/>
           <w:szCs w:val="22"/>
         </w:rPr>
-        <w:t>UVOD</w:t>
-      </w:r>
-    </w:p>
-    <w:p>
-      <w:pPr>
-        <w:pStyle w:val="Normal"/>
-        <w:bidi w:val="0"/>
-        <w:jc w:val="left"/>
-        <w:rPr>
+        <w:t>5</w:t>
+      </w:r>
+    </w:p>
+    <w:p>
+      <w:pPr>
+        <w:pStyle w:val="Normal"/>
+        <w:bidi w:val="0"/>
+        <w:jc w:val="left"/>
+        <w:rPr>
+          <w:rFonts w:ascii="FreeMono" w:hAnsi="FreeMono"/>
+          <w:sz w:val="22"/>
+          <w:szCs w:val="22"/>
+        </w:rPr>
+      </w:pPr>
+      <w:r>
+        <w:rPr>
+          <w:rFonts w:ascii="FreeMono" w:hAnsi="FreeMono"/>
+          <w:sz w:val="22"/>
+          <w:szCs w:val="22"/>
+        </w:rPr>
+      </w:r>
+    </w:p>
+    <w:p>
+      <w:pPr>
+        <w:pStyle w:val="Normal"/>
+        <w:bidi w:val="0"/>
+        <w:jc w:val="left"/>
+        <w:rPr>
+          <w:rFonts w:ascii="FreeMono" w:hAnsi="FreeMono"/>
+          <w:sz w:val="22"/>
+          <w:szCs w:val="22"/>
+        </w:rPr>
+      </w:pPr>
+      <w:r>
+        <w:rPr>
+          <w:rFonts w:ascii="FreeMono" w:hAnsi="FreeMono"/>
+          <w:sz w:val="22"/>
+          <w:szCs w:val="22"/>
+        </w:rPr>
+      </w:r>
+    </w:p>
+    <w:p>
+      <w:pPr>
+        <w:pStyle w:val="Normal"/>
+        <w:bidi w:val="0"/>
+        <w:jc w:val="left"/>
+        <w:rPr>
+          <w:sz w:val="22"/>
+          <w:szCs w:val="22"/>
+        </w:rPr>
+      </w:pPr>
+      <w:r>
+        <w:rPr>
+          <w:rFonts w:ascii="FreeMono" w:hAnsi="FreeMono"/>
           <w:b/>
           <w:bCs/>
           <w:sz w:val="22"/>
           <w:szCs w:val="22"/>
         </w:rPr>
-      </w:pPr>
-      <w:r>
+        <w:t>UVOD</w:t>
+      </w:r>
+    </w:p>
+    <w:p>
+      <w:pPr>
+        <w:pStyle w:val="Normal"/>
+        <w:bidi w:val="0"/>
+        <w:jc w:val="left"/>
         <w:rPr>
           <w:b/>
           <w:bCs/>
           <w:sz w:val="22"/>
           <w:szCs w:val="22"/>
         </w:rPr>
-      </w:r>
-    </w:p>
-    <w:p>
-      <w:pPr>
-        <w:pStyle w:val="Normal"/>
-        <w:bidi w:val="0"/>
-        <w:jc w:val="left"/>
-        <w:rPr>
-          <w:sz w:val="22"/>
-          <w:szCs w:val="22"/>
-        </w:rPr>
-      </w:pPr>
-      <w:r>
-        <w:rPr>
-          <w:rFonts w:ascii="FreeMono" w:hAnsi="FreeMono"/>
-          <w:sz w:val="22"/>
-          <w:szCs w:val="22"/>
-        </w:rPr>
-        <w:t>Ovaj dokument opisuje prvu verziju protokola koja se koristi za izmjenu i kontrolu poruka među instancama Deep Messenger aplikacije i Deep Messenger Mailbox servisa.</w:t>
-      </w:r>
-    </w:p>
-    <w:p>
-      <w:pPr>
-        <w:pStyle w:val="Normal"/>
-        <w:bidi w:val="0"/>
-        <w:jc w:val="left"/>
-        <w:rPr>
-          <w:rFonts w:ascii="FreeMono" w:hAnsi="FreeMono"/>
-          <w:sz w:val="22"/>
-          <w:szCs w:val="22"/>
-        </w:rPr>
-      </w:pPr>
-      <w:r>
-        <w:rPr>
-          <w:rFonts w:ascii="FreeMono" w:hAnsi="FreeMono"/>
-          <w:sz w:val="22"/>
-          <w:szCs w:val="22"/>
-        </w:rPr>
-      </w:r>
-    </w:p>
-    <w:p>
-      <w:pPr>
-        <w:pStyle w:val="Normal"/>
-        <w:bidi w:val="0"/>
-        <w:jc w:val="left"/>
-        <w:rPr>
-          <w:sz w:val="22"/>
-          <w:szCs w:val="22"/>
-        </w:rPr>
-      </w:pPr>
-      <w:r>
-        <w:rPr>
-          <w:rFonts w:ascii="FreeMono" w:hAnsi="FreeMono"/>
+      </w:pPr>
+      <w:r>
+        <w:rPr>
           <w:b/>
           <w:bCs/>
           <w:sz w:val="22"/>
           <w:szCs w:val="22"/>
         </w:rPr>
-        <w:t>OSNOVNA STRUKTURA OKVIRA PORUKE</w:t>
-      </w:r>
-    </w:p>
-    <w:p>
-      <w:pPr>
-        <w:pStyle w:val="Normal"/>
-        <w:bidi w:val="0"/>
-        <w:jc w:val="left"/>
-        <w:rPr>
-          <w:rFonts w:ascii="FreeMono" w:hAnsi="FreeMono"/>
-          <w:sz w:val="22"/>
-          <w:szCs w:val="22"/>
-        </w:rPr>
-      </w:pPr>
-      <w:r>
-        <w:rPr>
-          <w:rFonts w:ascii="FreeMono" w:hAnsi="FreeMono"/>
-          <w:sz w:val="22"/>
-          <w:szCs w:val="22"/>
-        </w:rPr>
-      </w:r>
-    </w:p>
-    <w:p>
-      <w:pPr>
-        <w:pStyle w:val="Normal"/>
-        <w:bidi w:val="0"/>
-        <w:jc w:val="left"/>
-        <w:rPr>
-          <w:sz w:val="22"/>
-          <w:szCs w:val="22"/>
-        </w:rPr>
-      </w:pPr>
-      <w:r>
-        <w:rPr>
-          <w:rFonts w:ascii="FreeMono" w:hAnsi="FreeMono"/>
-          <w:sz w:val="22"/>
-          <w:szCs w:val="22"/>
-        </w:rPr>
-        <w:t>Sve poruke definirane u ovom protokolu započinju sa dva polja duljine 1B, prvo polje sadrži verziju protokola, odnosno u ovom slučaju broj 1, ukoliko klijent zaprimi poruku koja sadrži neispravnu verziju dužan je prekinuti vezu. Drugo polje sadrži tip poruke, ukoliko klijent zaprimi neispravan tip poruke dužan je prekinuti vezu. Nakon navedena dva polja slijede dodatna polja i podaci koji ovise o tipu poruke.</w:t>
-      </w:r>
-    </w:p>
-    <w:p>
-      <w:pPr>
-        <w:pStyle w:val="Normal"/>
-        <w:bidi w:val="0"/>
-        <w:jc w:val="left"/>
-        <w:rPr>
-          <w:rFonts w:ascii="FreeMono" w:hAnsi="FreeMono"/>
-          <w:sz w:val="22"/>
-          <w:szCs w:val="22"/>
-        </w:rPr>
-      </w:pPr>
-      <w:r>
-        <w:rPr>
-          <w:rFonts w:ascii="FreeMono" w:hAnsi="FreeMono"/>
-          <w:sz w:val="22"/>
-          <w:szCs w:val="22"/>
-        </w:rPr>
-      </w:r>
-    </w:p>
-    <w:p>
-      <w:pPr>
-        <w:pStyle w:val="Normal"/>
-        <w:bidi w:val="0"/>
-        <w:jc w:val="left"/>
-        <w:rPr>
-          <w:sz w:val="22"/>
-          <w:szCs w:val="22"/>
-        </w:rPr>
-      </w:pPr>
-      <w:r>
-        <w:rPr>
-          <w:rFonts w:ascii="FreeMono" w:hAnsi="FreeMono"/>
-          <w:sz w:val="22"/>
-          <w:szCs w:val="22"/>
-        </w:rPr>
-        <w:t>+-----+--------------+-----------------------------+</w:t>
-      </w:r>
-    </w:p>
-    <w:p>
-      <w:pPr>
-        <w:pStyle w:val="Normal"/>
-        <w:bidi w:val="0"/>
-        <w:jc w:val="left"/>
-        <w:rPr>
-          <w:sz w:val="22"/>
-          <w:szCs w:val="22"/>
-        </w:rPr>
-      </w:pPr>
-      <w:r>
-        <w:rPr>
-          <w:rFonts w:ascii="FreeMono" w:hAnsi="FreeMono"/>
-          <w:sz w:val="22"/>
-          <w:szCs w:val="22"/>
-        </w:rPr>
-        <w:t>| VER | MESSAGE TYPE |            DATA             |</w:t>
-      </w:r>
-    </w:p>
-    <w:p>
-      <w:pPr>
-        <w:pStyle w:val="Normal"/>
-        <w:bidi w:val="0"/>
-        <w:jc w:val="left"/>
-        <w:rPr>
-          <w:sz w:val="22"/>
-          <w:szCs w:val="22"/>
-        </w:rPr>
-      </w:pPr>
-      <w:r>
-        <w:rPr>
-          <w:rFonts w:ascii="FreeMono" w:hAnsi="FreeMono"/>
-          <w:sz w:val="22"/>
-          <w:szCs w:val="22"/>
-        </w:rPr>
-        <w:t>+-----+--------------+-----------------------------+</w:t>
-        <w:br/>
-        <w:t>|  1  |      1       | DEPENDS ON THE MESSAGE TYPE |</w:t>
-        <w:br/>
-        <w:t>+-----+--------------+-----------------------------+</w:t>
-      </w:r>
-    </w:p>
-    <w:p>
-      <w:pPr>
-        <w:pStyle w:val="Normal"/>
-        <w:bidi w:val="0"/>
-        <w:jc w:val="left"/>
-        <w:rPr>
-          <w:rFonts w:ascii="FreeMono" w:hAnsi="FreeMono"/>
-          <w:sz w:val="22"/>
-          <w:szCs w:val="22"/>
-        </w:rPr>
-      </w:pPr>
-      <w:r>
-        <w:rPr>
-          <w:rFonts w:ascii="FreeMono" w:hAnsi="FreeMono"/>
-          <w:sz w:val="22"/>
-          <w:szCs w:val="22"/>
-        </w:rPr>
-      </w:r>
-    </w:p>
-    <w:p>
-      <w:pPr>
-        <w:pStyle w:val="Normal"/>
-        <w:bidi w:val="0"/>
-        <w:jc w:val="left"/>
-        <w:rPr>
-          <w:sz w:val="22"/>
-          <w:szCs w:val="22"/>
-        </w:rPr>
-      </w:pPr>
-      <w:r>
-        <w:rPr>
-          <w:rFonts w:ascii="FreeMono" w:hAnsi="FreeMono"/>
-          <w:sz w:val="22"/>
-          <w:szCs w:val="22"/>
-        </w:rPr>
-        <w:t>Za sve tipove poruka definirane ispod, navedena su samo polja koja se nalaze u DATA dijelu dijagrama iznad, te se podrazumijeva da ispred njih dolaze polja VER i MESSAGE TYPE.</w:t>
-      </w:r>
-    </w:p>
-    <w:p>
-      <w:pPr>
-        <w:pStyle w:val="Normal"/>
-        <w:bidi w:val="0"/>
-        <w:jc w:val="left"/>
-        <w:rPr>
-          <w:sz w:val="22"/>
-          <w:szCs w:val="22"/>
-        </w:rPr>
-      </w:pPr>
-      <w:r>
-        <w:rPr>
-          <w:sz w:val="22"/>
-          <w:szCs w:val="22"/>
-        </w:rPr>
-      </w:r>
-    </w:p>
-    <w:p>
-      <w:pPr>
-        <w:pStyle w:val="Normal"/>
-        <w:bidi w:val="0"/>
-        <w:jc w:val="left"/>
-        <w:rPr>
-          <w:sz w:val="22"/>
-          <w:szCs w:val="22"/>
-        </w:rPr>
-      </w:pPr>
-      <w:r>
-        <w:rPr>
-          <w:rFonts w:ascii="FreeMono" w:hAnsi="FreeMono"/>
-          <w:sz w:val="22"/>
-          <w:szCs w:val="22"/>
-        </w:rPr>
-        <w:t>Svi tipovi poruka koji sadrže ID transakcije moraju ga dostaviti kao prvo polje radi lakšeg odbacivanja neispravnih poruka. MESSAGE TYPE polje svih poruka koje sadrže ID transakcije i čija se izmjena vrši nakon uspostave transakcije mora imati bit najveće težine postavljen na 1 radi praktičnije implementacije.</w:t>
-      </w:r>
-    </w:p>
-    <w:p>
-      <w:pPr>
-        <w:pStyle w:val="Normal"/>
-        <w:bidi w:val="0"/>
-        <w:jc w:val="left"/>
-        <w:rPr>
-          <w:sz w:val="22"/>
-          <w:szCs w:val="22"/>
-        </w:rPr>
-      </w:pPr>
-      <w:r>
-        <w:rPr>
-          <w:sz w:val="22"/>
-          <w:szCs w:val="22"/>
-        </w:rPr>
-      </w:r>
-    </w:p>
-    <w:p>
-      <w:pPr>
-        <w:pStyle w:val="Normal"/>
-        <w:bidi w:val="0"/>
-        <w:jc w:val="left"/>
-        <w:rPr>
+      </w:r>
+    </w:p>
+    <w:p>
+      <w:pPr>
+        <w:pStyle w:val="Normal"/>
+        <w:bidi w:val="0"/>
+        <w:jc w:val="left"/>
+        <w:rPr>
+          <w:sz w:val="22"/>
+          <w:szCs w:val="22"/>
+        </w:rPr>
+      </w:pPr>
+      <w:r>
+        <w:rPr>
+          <w:rFonts w:ascii="FreeMono" w:hAnsi="FreeMono"/>
+          <w:sz w:val="22"/>
+          <w:szCs w:val="22"/>
+        </w:rPr>
+        <w:t>Ovaj dokument opisuje prvu verziju protokola koja se koristi za izmjenu i kontrolu poruka među instancama Deep Messenger aplikacije i Deep Messenger Mailbox servisa.</w:t>
+      </w:r>
+    </w:p>
+    <w:p>
+      <w:pPr>
+        <w:pStyle w:val="Normal"/>
+        <w:bidi w:val="0"/>
+        <w:jc w:val="left"/>
+        <w:rPr>
+          <w:rFonts w:ascii="FreeMono" w:hAnsi="FreeMono"/>
+          <w:sz w:val="22"/>
+          <w:szCs w:val="22"/>
+        </w:rPr>
+      </w:pPr>
+      <w:r>
+        <w:rPr>
+          <w:rFonts w:ascii="FreeMono" w:hAnsi="FreeMono"/>
+          <w:sz w:val="22"/>
+          <w:szCs w:val="22"/>
+        </w:rPr>
+      </w:r>
+    </w:p>
+    <w:p>
+      <w:pPr>
+        <w:pStyle w:val="Normal"/>
+        <w:bidi w:val="0"/>
+        <w:jc w:val="left"/>
+        <w:rPr>
+          <w:sz w:val="22"/>
+          <w:szCs w:val="22"/>
+        </w:rPr>
+      </w:pPr>
+      <w:r>
+        <w:rPr>
+          <w:rFonts w:ascii="FreeMono" w:hAnsi="FreeMono"/>
           <w:b/>
           <w:bCs/>
-        </w:rPr>
-      </w:pPr>
-      <w:r>
-        <w:rPr>
-          <w:rFonts w:ascii="FreeMono" w:hAnsi="FreeMono"/>
+          <w:sz w:val="22"/>
+          <w:szCs w:val="22"/>
+        </w:rPr>
+        <w:t>OSNOVNA STRUKTURA OKVIRA PORUKE</w:t>
+      </w:r>
+    </w:p>
+    <w:p>
+      <w:pPr>
+        <w:pStyle w:val="Normal"/>
+        <w:bidi w:val="0"/>
+        <w:jc w:val="left"/>
+        <w:rPr>
+          <w:rFonts w:ascii="FreeMono" w:hAnsi="FreeMono"/>
+          <w:sz w:val="22"/>
+          <w:szCs w:val="22"/>
+        </w:rPr>
+      </w:pPr>
+      <w:r>
+        <w:rPr>
+          <w:rFonts w:ascii="FreeMono" w:hAnsi="FreeMono"/>
+          <w:sz w:val="22"/>
+          <w:szCs w:val="22"/>
+        </w:rPr>
+      </w:r>
+    </w:p>
+    <w:p>
+      <w:pPr>
+        <w:pStyle w:val="Normal"/>
+        <w:bidi w:val="0"/>
+        <w:jc w:val="left"/>
+        <w:rPr>
+          <w:sz w:val="22"/>
+          <w:szCs w:val="22"/>
+        </w:rPr>
+      </w:pPr>
+      <w:r>
+        <w:rPr>
+          <w:rFonts w:ascii="FreeMono" w:hAnsi="FreeMono"/>
+          <w:sz w:val="22"/>
+          <w:szCs w:val="22"/>
+        </w:rPr>
+        <w:t>Sve poruke definirane u ovom protokolu započinju sa dva polja duljine 1B, prvo polje sadrži verziju protokola, odnosno u ovom slučaju broj 1, ukoliko klijent zaprimi poruku koja sadrži neispravnu verziju dužan je prekinuti vezu. Drugo polje sadrži tip poruke, ukoliko klijent zaprimi neispravan tip poruke dužan je prekinuti vezu. Nakon navedena dva polja slijede dodatna polja i podaci koji ovise o tipu poruke.</w:t>
+      </w:r>
+    </w:p>
+    <w:p>
+      <w:pPr>
+        <w:pStyle w:val="Normal"/>
+        <w:bidi w:val="0"/>
+        <w:jc w:val="left"/>
+        <w:rPr>
+          <w:rFonts w:ascii="FreeMono" w:hAnsi="FreeMono"/>
+          <w:sz w:val="22"/>
+          <w:szCs w:val="22"/>
+        </w:rPr>
+      </w:pPr>
+      <w:r>
+        <w:rPr>
+          <w:rFonts w:ascii="FreeMono" w:hAnsi="FreeMono"/>
+          <w:sz w:val="22"/>
+          <w:szCs w:val="22"/>
+        </w:rPr>
+      </w:r>
+    </w:p>
+    <w:p>
+      <w:pPr>
+        <w:pStyle w:val="Normal"/>
+        <w:bidi w:val="0"/>
+        <w:jc w:val="left"/>
+        <w:rPr>
+          <w:sz w:val="22"/>
+          <w:szCs w:val="22"/>
+        </w:rPr>
+      </w:pPr>
+      <w:r>
+        <w:rPr>
+          <w:rFonts w:ascii="FreeMono" w:hAnsi="FreeMono"/>
+          <w:sz w:val="22"/>
+          <w:szCs w:val="22"/>
+        </w:rPr>
+        <w:t>+-----+--------------+-----------------------------+</w:t>
+      </w:r>
+    </w:p>
+    <w:p>
+      <w:pPr>
+        <w:pStyle w:val="Normal"/>
+        <w:bidi w:val="0"/>
+        <w:jc w:val="left"/>
+        <w:rPr>
+          <w:sz w:val="22"/>
+          <w:szCs w:val="22"/>
+        </w:rPr>
+      </w:pPr>
+      <w:r>
+        <w:rPr>
+          <w:rFonts w:ascii="FreeMono" w:hAnsi="FreeMono"/>
+          <w:sz w:val="22"/>
+          <w:szCs w:val="22"/>
+        </w:rPr>
+        <w:t>| VER | MESSAGE TYPE |            DATA             |</w:t>
+      </w:r>
+    </w:p>
+    <w:p>
+      <w:pPr>
+        <w:pStyle w:val="Normal"/>
+        <w:bidi w:val="0"/>
+        <w:jc w:val="left"/>
+        <w:rPr>
+          <w:sz w:val="22"/>
+          <w:szCs w:val="22"/>
+        </w:rPr>
+      </w:pPr>
+      <w:r>
+        <w:rPr>
+          <w:rFonts w:ascii="FreeMono" w:hAnsi="FreeMono"/>
+          <w:sz w:val="22"/>
+          <w:szCs w:val="22"/>
+        </w:rPr>
+        <w:t>+-----+--------------+-----------------------------+</w:t>
+        <w:br/>
+        <w:t>|  1  |      1       | DEPENDS ON THE MESSAGE TYPE |</w:t>
+        <w:br/>
+        <w:t>+-----+--------------+-----------------------------+</w:t>
+      </w:r>
+    </w:p>
+    <w:p>
+      <w:pPr>
+        <w:pStyle w:val="Normal"/>
+        <w:bidi w:val="0"/>
+        <w:jc w:val="left"/>
+        <w:rPr>
+          <w:rFonts w:ascii="FreeMono" w:hAnsi="FreeMono"/>
+          <w:sz w:val="22"/>
+          <w:szCs w:val="22"/>
+        </w:rPr>
+      </w:pPr>
+      <w:r>
+        <w:rPr>
+          <w:rFonts w:ascii="FreeMono" w:hAnsi="FreeMono"/>
+          <w:sz w:val="22"/>
+          <w:szCs w:val="22"/>
+        </w:rPr>
+      </w:r>
+    </w:p>
+    <w:p>
+      <w:pPr>
+        <w:pStyle w:val="Normal"/>
+        <w:bidi w:val="0"/>
+        <w:jc w:val="left"/>
+        <w:rPr>
+          <w:sz w:val="22"/>
+          <w:szCs w:val="22"/>
+        </w:rPr>
+      </w:pPr>
+      <w:r>
+        <w:rPr>
+          <w:rFonts w:ascii="FreeMono" w:hAnsi="FreeMono"/>
+          <w:sz w:val="22"/>
+          <w:szCs w:val="22"/>
+        </w:rPr>
+        <w:t>Za sve tipove poruka definirane ispod, navedena su samo polja koja se nalaze u DATA dijelu dijagrama iznad, te se podrazumijeva da ispred njih dolaze polja VER i MESSAGE TYPE.</w:t>
+      </w:r>
+    </w:p>
+    <w:p>
+      <w:pPr>
+        <w:pStyle w:val="Normal"/>
+        <w:bidi w:val="0"/>
+        <w:jc w:val="left"/>
+        <w:rPr>
+          <w:sz w:val="22"/>
+          <w:szCs w:val="22"/>
+        </w:rPr>
+      </w:pPr>
+      <w:r>
+        <w:rPr>
+          <w:sz w:val="22"/>
+          <w:szCs w:val="22"/>
+        </w:rPr>
+      </w:r>
+    </w:p>
+    <w:p>
+      <w:pPr>
+        <w:pStyle w:val="Normal"/>
+        <w:bidi w:val="0"/>
+        <w:jc w:val="left"/>
+        <w:rPr>
+          <w:sz w:val="22"/>
+          <w:szCs w:val="22"/>
+        </w:rPr>
+      </w:pPr>
+      <w:r>
+        <w:rPr>
+          <w:rFonts w:ascii="FreeMono" w:hAnsi="FreeMono"/>
+          <w:sz w:val="22"/>
+          <w:szCs w:val="22"/>
+        </w:rPr>
+        <w:t>Svi tipovi poruka koji sadrže ID transakcije moraju ga dostaviti kao prvo polje radi lakšeg odbacivanja neispravnih poruka. MESSAGE TYPE polje svih poruka koje sadrže ID transakcije i čija se izmjena vrši nakon uspostave transakcije mora imati bit najveće težine postavljen na 1 radi praktičnije implementacije.</w:t>
+      </w:r>
+    </w:p>
+    <w:p>
+      <w:pPr>
+        <w:pStyle w:val="Normal"/>
+        <w:bidi w:val="0"/>
+        <w:jc w:val="left"/>
+        <w:rPr>
+          <w:sz w:val="22"/>
+          <w:szCs w:val="22"/>
+        </w:rPr>
+      </w:pPr>
+      <w:r>
+        <w:rPr>
+          <w:sz w:val="22"/>
+          <w:szCs w:val="22"/>
+        </w:rPr>
+      </w:r>
+    </w:p>
+    <w:p>
+      <w:pPr>
+        <w:pStyle w:val="Normal"/>
+        <w:bidi w:val="0"/>
+        <w:jc w:val="left"/>
+        <w:rPr>
           <w:b/>
           <w:bCs/>
+        </w:rPr>
+      </w:pPr>
+      <w:r>
+        <w:rPr>
+          <w:rFonts w:ascii="FreeMono" w:hAnsi="FreeMono"/>
+          <w:b/>
+          <w:bCs/>
           <w:sz w:val="22"/>
           <w:szCs w:val="22"/>
         </w:rPr>
@@ -1851,23 +1861,7 @@
           <w:sz w:val="22"/>
           <w:szCs w:val="22"/>
         </w:rPr>
-        <w:t xml:space="preserve">SENDER SIGNING KEY javni ključ tipa ED25519 koji </w:t>
-      </w:r>
-      <w:r>
-        <w:rPr>
-          <w:rFonts w:ascii="FreeMono" w:hAnsi="FreeMono"/>
-          <w:sz w:val="22"/>
-          <w:szCs w:val="22"/>
-        </w:rPr>
-        <w:t>smo dostavili</w:t>
-      </w:r>
-      <w:r>
-        <w:rPr>
-          <w:rFonts w:ascii="FreeMono" w:hAnsi="FreeMono"/>
-          <w:sz w:val="22"/>
-          <w:szCs w:val="22"/>
-        </w:rPr>
-        <w:t xml:space="preserve"> prilikom zahtjeva za prijateljstvo.</w:t>
+        <w:t>SENDER SIGNING KEY javni ključ tipa ED25519 koji smo dostavili prilikom zahtjeva za prijateljstvo.</w:t>
       </w:r>
     </w:p>
     <w:p>
@@ -4853,7 +4847,23 @@
         </w:rPr>
         <w:t>+---------------------+-----+</w:t>
         <w:br/>
-        <w:t>| MESSAGES LEN        | 32  |</w:t>
+        <w:t xml:space="preserve">| MESSAGES </w:t>
+      </w:r>
+      <w:r>
+        <w:rPr>
+          <w:rFonts w:ascii="FreeMono" w:hAnsi="FreeMono"/>
+          <w:sz w:val="22"/>
+          <w:szCs w:val="22"/>
+        </w:rPr>
+        <w:t>SIZE</w:t>
+      </w:r>
+      <w:r>
+        <w:rPr>
+          <w:rFonts w:ascii="FreeMono" w:hAnsi="FreeMono"/>
+          <w:sz w:val="22"/>
+          <w:szCs w:val="22"/>
+        </w:rPr>
+        <w:t xml:space="preserve">       | 32  |</w:t>
         <w:br/>
         <w:t>+---------------------+-----+</w:t>
         <w:br/>
@@ -4897,41 +4907,49 @@
           <w:sz w:val="22"/>
           <w:szCs w:val="22"/>
         </w:rPr>
-        <w:t>MESSAGES LEN broj poruka koje se šalju u nizu koji slijedi.</w:t>
-      </w:r>
-    </w:p>
-    <w:p>
-      <w:pPr>
-        <w:pStyle w:val="Normal"/>
-        <w:bidi w:val="0"/>
-        <w:jc w:val="left"/>
-        <w:rPr>
-          <w:rFonts w:ascii="FreeMono" w:hAnsi="FreeMono"/>
-        </w:rPr>
-      </w:pPr>
-      <w:r>
-        <w:rPr>
-          <w:rFonts w:ascii="FreeMono" w:hAnsi="FreeMono"/>
-        </w:rPr>
-      </w:r>
-    </w:p>
-    <w:p>
-      <w:pPr>
-        <w:pStyle w:val="Normal"/>
-        <w:bidi w:val="0"/>
-        <w:jc w:val="left"/>
-        <w:rPr>
-          <w:sz w:val="22"/>
-          <w:szCs w:val="22"/>
-        </w:rPr>
-      </w:pPr>
-      <w:r>
-        <w:rPr>
-          <w:rFonts w:ascii="FreeMono" w:hAnsi="FreeMono"/>
-          <w:sz w:val="22"/>
-          <w:szCs w:val="22"/>
-        </w:rPr>
-        <w:t>MESSAGES niz MESSAGE CONTAINER poruka. S time da se šalju cijele poruke uključujući VER i MESSAGE TYPE polja. Klijent koji zaprimi poruke, dužan je napraviti validaciju za svaku od poruka i odbaciti sve neispravne poruke, te poslati serveru zahtjev za brisanje.4</w:t>
+        <w:t xml:space="preserve">MESSAGES LEN </w:t>
+      </w:r>
+      <w:r>
+        <w:rPr>
+          <w:rFonts w:ascii="FreeMono" w:hAnsi="FreeMono"/>
+          <w:sz w:val="22"/>
+          <w:szCs w:val="22"/>
+        </w:rPr>
+        <w:t>duljina MESSAGES polja u bajtovima.</w:t>
+      </w:r>
+    </w:p>
+    <w:p>
+      <w:pPr>
+        <w:pStyle w:val="Normal"/>
+        <w:bidi w:val="0"/>
+        <w:jc w:val="left"/>
+        <w:rPr>
+          <w:rFonts w:ascii="FreeMono" w:hAnsi="FreeMono"/>
+        </w:rPr>
+      </w:pPr>
+      <w:r>
+        <w:rPr>
+          <w:rFonts w:ascii="FreeMono" w:hAnsi="FreeMono"/>
+        </w:rPr>
+      </w:r>
+    </w:p>
+    <w:p>
+      <w:pPr>
+        <w:pStyle w:val="Normal"/>
+        <w:bidi w:val="0"/>
+        <w:jc w:val="left"/>
+        <w:rPr>
+          <w:sz w:val="22"/>
+          <w:szCs w:val="22"/>
+        </w:rPr>
+      </w:pPr>
+      <w:r>
+        <w:rPr>
+          <w:rFonts w:ascii="FreeMono" w:hAnsi="FreeMono"/>
+          <w:sz w:val="22"/>
+          <w:szCs w:val="22"/>
+        </w:rPr>
+        <w:t>MESSAGES niz MESSAGE CONTAINER poruka. S time da se šalju cijele poruke uključujući VER i MESSAGE TYPE polja. Klijent koji zaprimi poruke, dužan je napraviti validaciju za svaku od poruka i odbaciti sve neispravne poruke, te poslati serveru zahtjev za brisanje.</w:t>
       </w:r>
     </w:p>
     <w:p>
@@ -5258,7 +5276,7 @@
     <w:pPr>
       <w:widowControl/>
       <w:suppressAutoHyphens w:val="true"/>
-      <w:overflowPunct w:val="false"/>
+      <w:overflowPunct w:val="true"/>
       <w:bidi w:val="0"/>
       <w:spacing w:before="0" w:after="0"/>
       <w:jc w:val="left"/>

</xml_diff>

<commit_message>
First working version of Message List and Client Fetch message types
</commit_message>
<xml_diff>
--- a/docs/protocol_definition_hr.docx
+++ b/docs/protocol_definition_hr.docx
@@ -20,17 +20,7 @@
           <w:sz w:val="22"/>
           <w:szCs w:val="22"/>
         </w:rPr>
-        <w:t>DEEP MESSENGER PROTOKOL 1 ALPHA</w:t>
-      </w:r>
-      <w:r>
-        <w:rPr>
-          <w:rFonts w:ascii="FreeMono" w:hAnsi="FreeMono"/>
-          <w:b/>
-          <w:bCs/>
-          <w:sz w:val="22"/>
-          <w:szCs w:val="22"/>
-        </w:rPr>
-        <w:t>5</w:t>
+        <w:t>DEEP MESSENGER PROTOKOL 1 ALPHA5</w:t>
       </w:r>
     </w:p>
     <w:p>
@@ -4847,23 +4837,23 @@
         </w:rPr>
         <w:t>+---------------------+-----+</w:t>
         <w:br/>
-        <w:t xml:space="preserve">| MESSAGES </w:t>
-      </w:r>
-      <w:r>
-        <w:rPr>
-          <w:rFonts w:ascii="FreeMono" w:hAnsi="FreeMono"/>
-          <w:sz w:val="22"/>
-          <w:szCs w:val="22"/>
-        </w:rPr>
-        <w:t>SIZE</w:t>
-      </w:r>
-      <w:r>
-        <w:rPr>
-          <w:rFonts w:ascii="FreeMono" w:hAnsi="FreeMono"/>
-          <w:sz w:val="22"/>
-          <w:szCs w:val="22"/>
-        </w:rPr>
-        <w:t xml:space="preserve">       | 32  |</w:t>
+        <w:t xml:space="preserve">| MESSAGES SIZE       | </w:t>
+      </w:r>
+      <w:r>
+        <w:rPr>
+          <w:rFonts w:ascii="FreeMono" w:hAnsi="FreeMono"/>
+          <w:sz w:val="22"/>
+          <w:szCs w:val="22"/>
+        </w:rPr>
+        <w:t xml:space="preserve">4 </w:t>
+      </w:r>
+      <w:r>
+        <w:rPr>
+          <w:rFonts w:ascii="FreeMono" w:hAnsi="FreeMono"/>
+          <w:sz w:val="22"/>
+          <w:szCs w:val="22"/>
+        </w:rPr>
+        <w:t xml:space="preserve">  |</w:t>
         <w:br/>
         <w:t>+---------------------+-----+</w:t>
         <w:br/>
@@ -4907,15 +4897,7 @@
           <w:sz w:val="22"/>
           <w:szCs w:val="22"/>
         </w:rPr>
-        <w:t xml:space="preserve">MESSAGES LEN </w:t>
-      </w:r>
-      <w:r>
-        <w:rPr>
-          <w:rFonts w:ascii="FreeMono" w:hAnsi="FreeMono"/>
-          <w:sz w:val="22"/>
-          <w:szCs w:val="22"/>
-        </w:rPr>
-        <w:t>duljina MESSAGES polja u bajtovima.</w:t>
+        <w:t>MESSAGES LEN duljina MESSAGES polja u bajtovima.</w:t>
       </w:r>
     </w:p>
     <w:p>
@@ -5276,7 +5258,7 @@
     <w:pPr>
       <w:widowControl/>
       <w:suppressAutoHyphens w:val="true"/>
-      <w:overflowPunct w:val="true"/>
+      <w:overflowPunct w:val="false"/>
       <w:bidi w:val="0"/>
       <w:spacing w:before="0" w:after="0"/>
       <w:jc w:val="left"/>

</xml_diff>

<commit_message>
Implemented mailbox account registration   + Some bug fixes
</commit_message>
<xml_diff>
--- a/docs/protocol_definition_hr.docx
+++ b/docs/protocol_definition_hr.docx
@@ -2455,10 +2455,6 @@
         </w:rPr>
         <w:t>+---------------------+-----+</w:t>
         <w:br/>
-        <w:t>| ACCESS KEY LEN      | 4   |</w:t>
-        <w:br/>
-        <w:t>+---------------------+-----+</w:t>
-        <w:br/>
         <w:t>| ACCESS KEY          | VAR |</w:t>
       </w:r>
     </w:p>
@@ -2554,44 +2550,6 @@
           <w:sz w:val="22"/>
           <w:szCs w:val="22"/>
         </w:rPr>
-        <w:t>ACCESS KEY LEN duljina ACCESS KEY polja u bajtovima. Ukoliko se klijent registrira na javni mailbox server ovo polje je postavljeno na 0.</w:t>
-      </w:r>
-    </w:p>
-    <w:p>
-      <w:pPr>
-        <w:pStyle w:val="Normal"/>
-        <w:bidi w:val="0"/>
-        <w:jc w:val="left"/>
-        <w:rPr>
-          <w:rFonts w:ascii="FreeMono" w:hAnsi="FreeMono"/>
-          <w:sz w:val="22"/>
-          <w:szCs w:val="22"/>
-        </w:rPr>
-      </w:pPr>
-      <w:r>
-        <w:rPr>
-          <w:rFonts w:ascii="FreeMono" w:hAnsi="FreeMono"/>
-          <w:sz w:val="22"/>
-          <w:szCs w:val="22"/>
-        </w:rPr>
-      </w:r>
-    </w:p>
-    <w:p>
-      <w:pPr>
-        <w:pStyle w:val="Normal"/>
-        <w:bidi w:val="0"/>
-        <w:jc w:val="left"/>
-        <w:rPr>
-          <w:sz w:val="22"/>
-          <w:szCs w:val="22"/>
-        </w:rPr>
-      </w:pPr>
-      <w:r>
-        <w:rPr>
-          <w:rFonts w:ascii="FreeMono" w:hAnsi="FreeMono"/>
-          <w:sz w:val="22"/>
-          <w:szCs w:val="22"/>
-        </w:rPr>
         <w:t>ACCESS KEY pristupni ključ generiran na mailbox serveru. Radi se o nizu random znakova kojim klijent dokazuje da ima dopuštenje registrirati se na mailbox serveru.</w:t>
       </w:r>
     </w:p>
@@ -2706,64 +2664,7 @@
           <w:sz w:val="22"/>
           <w:szCs w:val="22"/>
         </w:rPr>
-        <w:t>U slučaju kada je ACCESS KEY LEN postavljen na 0, ACCESS KEY nije definiran.</w:t>
-      </w:r>
-    </w:p>
-    <w:p>
-      <w:pPr>
-        <w:pStyle w:val="Normal"/>
-        <w:bidi w:val="0"/>
-        <w:jc w:val="left"/>
-        <w:rPr>
-          <w:rFonts w:ascii="FreeMono" w:hAnsi="FreeMono"/>
-          <w:sz w:val="22"/>
-          <w:szCs w:val="22"/>
-        </w:rPr>
-      </w:pPr>
-      <w:r>
-        <w:rPr>
-          <w:rFonts w:ascii="FreeMono" w:hAnsi="FreeMono"/>
-          <w:sz w:val="22"/>
-          <w:szCs w:val="22"/>
-        </w:rPr>
-      </w:r>
-    </w:p>
-    <w:p>
-      <w:pPr>
-        <w:pStyle w:val="Normal"/>
-        <w:bidi w:val="0"/>
-        <w:jc w:val="left"/>
-        <w:rPr>
-          <w:sz w:val="22"/>
-          <w:szCs w:val="22"/>
-        </w:rPr>
-      </w:pPr>
-      <w:r>
-        <w:rPr>
-          <w:rFonts w:ascii="FreeMono" w:hAnsi="FreeMono"/>
-          <w:sz w:val="22"/>
-          <w:szCs w:val="22"/>
-        </w:rPr>
         <w:t>Ukoliko je ACCESS KEY ispravan ili se radi o javnom mailbox serveru, server će odgovoriti sa MAILBOX GRANTED odgovorom. U suprotnom će samo zatvoriti vezu.</w:t>
-      </w:r>
-    </w:p>
-    <w:p>
-      <w:pPr>
-        <w:pStyle w:val="Normal"/>
-        <w:bidi w:val="0"/>
-        <w:jc w:val="left"/>
-        <w:rPr>
-          <w:rFonts w:ascii="FreeMono" w:hAnsi="FreeMono"/>
-          <w:sz w:val="22"/>
-          <w:szCs w:val="22"/>
-        </w:rPr>
-      </w:pPr>
-      <w:r>
-        <w:rPr>
-          <w:rFonts w:ascii="FreeMono" w:hAnsi="FreeMono"/>
-          <w:sz w:val="22"/>
-          <w:szCs w:val="22"/>
-        </w:rPr>
       </w:r>
     </w:p>
     <w:p>
@@ -4837,23 +4738,7 @@
         </w:rPr>
         <w:t>+---------------------+-----+</w:t>
         <w:br/>
-        <w:t xml:space="preserve">| MESSAGES SIZE       | </w:t>
-      </w:r>
-      <w:r>
-        <w:rPr>
-          <w:rFonts w:ascii="FreeMono" w:hAnsi="FreeMono"/>
-          <w:sz w:val="22"/>
-          <w:szCs w:val="22"/>
-        </w:rPr>
-        <w:t xml:space="preserve">4 </w:t>
-      </w:r>
-      <w:r>
-        <w:rPr>
-          <w:rFonts w:ascii="FreeMono" w:hAnsi="FreeMono"/>
-          <w:sz w:val="22"/>
-          <w:szCs w:val="22"/>
-        </w:rPr>
-        <w:t xml:space="preserve">  |</w:t>
+        <w:t>| MESSAGES SIZE       | 4   |</w:t>
         <w:br/>
         <w:t>+---------------------+-----+</w:t>
         <w:br/>
@@ -5258,7 +5143,7 @@
     <w:pPr>
       <w:widowControl/>
       <w:suppressAutoHyphens w:val="true"/>
-      <w:overflowPunct w:val="false"/>
+      <w:overflowPunct w:val="true"/>
       <w:bidi w:val="0"/>
       <w:spacing w:before="0" w:after="0"/>
       <w:jc w:val="left"/>

</xml_diff>